<commit_message>
Update note and outside issues
</commit_message>
<xml_diff>
--- a/Diagrams/OutsideProjectIssues.docx
+++ b/Diagrams/OutsideProjectIssues.docx
@@ -413,6 +413,29 @@
           <w:szCs w:val="24"/>
         </w:rPr>
         <w:t>1/16-1/23</w:t>
+      </w:r>
+    </w:p>
+    <w:p>
+      <w:pPr>
+        <w:pStyle w:val="ListParagraph"/>
+        <w:numPr>
+          <w:ilvl w:val="0"/>
+          <w:numId w:val="4"/>
+        </w:numPr>
+        <w:rPr>
+          <w:rFonts w:ascii="Times New Roman" w:hAnsi="Times New Roman" w:cs="Times New Roman"/>
+          <w:b/>
+          <w:sz w:val="24"/>
+          <w:szCs w:val="24"/>
+        </w:rPr>
+      </w:pPr>
+      <w:r>
+        <w:rPr>
+          <w:rFonts w:ascii="Times New Roman" w:hAnsi="Times New Roman" w:cs="Times New Roman"/>
+          <w:sz w:val="24"/>
+          <w:szCs w:val="24"/>
+        </w:rPr>
+        <w:t>1/17 Sick (Stacy)</w:t>
       </w:r>
     </w:p>
     <w:p>
@@ -802,7 +825,7 @@
   <w:abstractNum w:abstractNumId="3">
     <w:nsid w:val="22AC63E3"/>
     <w:multiLevelType w:val="hybridMultilevel"/>
-    <w:tmpl w:val="227C5DF0"/>
+    <w:tmpl w:val="F8BCCD66"/>
     <w:lvl w:ilvl="0" w:tplc="04090001">
       <w:start w:val="1"/>
       <w:numFmt w:val="bullet"/>

</xml_diff>